<commit_message>
tak translation chinese finished
</commit_message>
<xml_diff>
--- a/泰克棋 Tak.docx
+++ b/泰克棋 Tak.docx
@@ -912,7 +912,7 @@
                         <w:sz w:val="24"/>
                         <w:lang w:val="en-US" w:eastAsia="zh-CN"/>
                       </w:rPr>
-                      <w:t>如果有玩家用光棋子，或棋盘已经填满，游戏也会立刻结束。这种情况下，棋盘上平放棋子最多的玩家获胜。详见下文。</w:t>
+                      <w:t>如果有玩家放置完棋子，或棋盘已经填满，游戏也会立刻结束。这种情况下，棋盘上平放棋子最多的玩家获胜。详见下文。</w:t>
                     </w:r>
                   </w:p>
                 </w:txbxContent>
@@ -1454,7 +1454,7 @@
           <w:color w:val="231F20"/>
           <w:lang w:val="en-US" w:eastAsia="zh-CN"/>
         </w:rPr>
-        <w:t>通棋子通常平放，如图所示。平放棋子能被堆叠，也算作胜利路径的一部分。</w:t>
+        <w:t>通棋子通常平放，如图所示。平放棋子能被压住，也算作胜利路径的一部分。</w:t>
       </w:r>
     </w:p>
     <w:p>
@@ -1677,7 +1677,7 @@
                       <w:sz w:val="24"/>
                       <w:lang w:val="en-US" w:eastAsia="zh-CN"/>
                     </w:rPr>
-                    <w:t>有玩家用光棋子，或棋盘已经填满，那么游戏立刻结束，棋盘上平放棋子最多的玩家获胜。</w:t>
+                    <w:t>有玩家放置完棋子，或棋盘已经填满，那么游戏立刻结束，棋盘上平放棋子最多的玩家获胜。</w:t>
                   </w:r>
                 </w:p>
                 <w:p>
@@ -1812,7 +1812,7 @@
           <w:color w:val="231F20"/>
           <w:lang w:val="en-US" w:eastAsia="zh-CN"/>
         </w:rPr>
-        <w:t>你可以把普通棋子竖放，如图所示。竖放棋子不能被堆叠，但竖放棋子不算作胜利路径的一部分。这使得它们在阻挡上具有优势，所以它们有时被称作“墙”。</w:t>
+        <w:t>你可以把普通棋子竖放，如图所示。竖放棋子不能被压住，但竖放棋子不算作胜利路径的一部分。这使得它们在阻挡上具有优势，所以它们有时被称作“墙壁”。</w:t>
       </w:r>
     </w:p>
     <w:p>
@@ -1871,7 +1871,7 @@
           <w:color w:val="231F20"/>
           <w:lang w:val="en-US" w:eastAsia="zh-CN"/>
         </w:rPr>
-        <w:t>特殊棋子兼具竖放棋子与平放棋子的优点：它们算作胜利路径的一部分，同时不能被堆叠。此外，特殊棋子单独移动可以推翻竖放棋子。</w:t>
+        <w:t>特殊棋子兼具竖放棋子与平放棋子的优点：它们算作胜利路径的一部分，同时不能被压住。此外，特殊棋子单独行动可以推翻竖放棋子。</w:t>
       </w:r>
     </w:p>
     <w:p>
@@ -1892,7 +1892,7 @@
           <w:color w:val="231F20"/>
           <w:lang w:val="en-US" w:eastAsia="zh-CN"/>
         </w:rPr>
-        <w:t>推翻竖放棋子时，特殊棋子必须单独移动。你将在移动示例部分了解更多。</w:t>
+        <w:t>推翻竖放棋子时，特殊棋子必须单独行动。你将在移动示例部分了解更多。</w:t>
       </w:r>
     </w:p>
     <w:p>
@@ -2401,7 +2401,7 @@
                       <w:sz w:val="24"/>
                       <w:lang w:val="en-US" w:eastAsia="zh-CN"/>
                     </w:rPr>
-                    <w:t>会说“Tak”警</w:t>
+                    <w:t>会说“Tak”来警</w:t>
                   </w:r>
                   <w:r>
                     <w:rPr>
@@ -2600,8 +2600,6 @@
         </w:rPr>
         <w:t>在你的回合，你可以放置一枚棋子到空格中，或是移动一个你控制的堆叠。</w:t>
       </w:r>
-      <w:bookmarkStart w:id="0" w:name="_GoBack"/>
-      <w:bookmarkEnd w:id="0"/>
     </w:p>
     <w:p>
       <w:pPr>
@@ -2620,30 +2618,68 @@
       </w:pPr>
       <w:r>
         <w:rPr>
-          <w:b/>
-          <w:i/>
-          <w:color w:val="231F20"/>
-        </w:rPr>
-        <w:t xml:space="preserve">Place: </w:t>
-      </w:r>
-      <w:r>
-        <w:rPr>
-          <w:color w:val="231F20"/>
-        </w:rPr>
-        <w:t xml:space="preserve">You can place a flat stone, a standing stone, or your capstone in any </w:t>
-      </w:r>
-      <w:r>
-        <w:rPr>
-          <w:i/>
-          <w:color w:val="231F20"/>
-        </w:rPr>
-        <w:t xml:space="preserve">empty space </w:t>
-      </w:r>
-      <w:r>
-        <w:rPr>
-          <w:color w:val="231F20"/>
-        </w:rPr>
-        <w:t>on the board. (You never play a piece directly on another one. Stacks only form because of movement.)</w:t>
+          <w:rFonts w:hint="eastAsia" w:eastAsia="宋体"/>
+          <w:b/>
+          <w:i/>
+          <w:color w:val="231F20"/>
+          <w:lang w:val="en-US" w:eastAsia="zh-CN"/>
+        </w:rPr>
+        <w:t>放置</w:t>
+      </w:r>
+      <w:r>
+        <w:rPr>
+          <w:rFonts w:hint="eastAsia" w:ascii="宋体" w:hAnsi="宋体" w:eastAsia="宋体" w:cs="宋体"/>
+          <w:b/>
+          <w:i/>
+          <w:color w:val="231F20"/>
+          <w:lang w:val="en-US" w:eastAsia="zh-CN"/>
+        </w:rPr>
+        <w:t xml:space="preserve"> </w:t>
+      </w:r>
+      <w:r>
+        <w:rPr>
+          <w:rFonts w:hint="eastAsia" w:ascii="宋体" w:hAnsi="宋体" w:eastAsia="宋体" w:cs="宋体"/>
+          <w:b/>
+          <w:i/>
+          <w:color w:val="231F20"/>
+        </w:rPr>
+        <w:t>Place</w:t>
+      </w:r>
+      <w:r>
+        <w:rPr>
+          <w:rFonts w:hint="eastAsia" w:ascii="宋体" w:hAnsi="宋体" w:eastAsia="宋体" w:cs="宋体"/>
+          <w:b/>
+          <w:i/>
+          <w:color w:val="231F20"/>
+          <w:lang w:eastAsia="zh-CN"/>
+        </w:rPr>
+        <w:t>：</w:t>
+      </w:r>
+      <w:r>
+        <w:rPr>
+          <w:rFonts w:hint="eastAsia" w:eastAsia="宋体"/>
+          <w:color w:val="231F20"/>
+          <w:lang w:val="en-US" w:eastAsia="zh-CN"/>
+        </w:rPr>
+        <w:t>你可以放置一枚平放棋子，竖放棋子，或是特殊棋子在棋盘任一</w:t>
+      </w:r>
+      <w:r>
+        <w:rPr>
+          <w:rFonts w:hint="eastAsia" w:eastAsia="宋体"/>
+          <w:i/>
+          <w:iCs/>
+          <w:color w:val="231F20"/>
+          <w:lang w:val="en-US" w:eastAsia="zh-CN"/>
+        </w:rPr>
+        <w:t>空格</w:t>
+      </w:r>
+      <w:r>
+        <w:rPr>
+          <w:rFonts w:hint="eastAsia" w:eastAsia="宋体"/>
+          <w:color w:val="231F20"/>
+          <w:lang w:val="en-US" w:eastAsia="zh-CN"/>
+        </w:rPr>
+        <w:t>上。（你不能直接把棋子放置在堆叠上。堆叠只能通过移动产生。）</w:t>
       </w:r>
     </w:p>
     <w:p>
@@ -2660,9 +2696,11 @@
       </w:pPr>
       <w:r>
         <w:rPr>
-          <w:color w:val="231F20"/>
-        </w:rPr>
-        <w:t>If you place your last piece, or if you fill the last space on the board, the game ends immediately.</w:t>
+          <w:rFonts w:hint="eastAsia" w:eastAsia="宋体"/>
+          <w:color w:val="231F20"/>
+          <w:lang w:val="en-US" w:eastAsia="zh-CN"/>
+        </w:rPr>
+        <w:t>如果你放置了你最后的一枚棋子，或是你填上了棋盘最后一个空格，游戏立刻结束。</w:t>
       </w:r>
     </w:p>
     <w:p>
@@ -2683,50 +2721,51 @@
       </w:pPr>
       <w:r>
         <w:rPr>
-          <w:b/>
-          <w:i/>
-          <w:color w:val="231F20"/>
-        </w:rPr>
-        <w:t xml:space="preserve">Move: </w:t>
-      </w:r>
-      <w:r>
-        <w:rPr>
+          <w:rFonts w:hint="eastAsia" w:eastAsia="宋体"/>
+          <w:b/>
+          <w:i/>
+          <w:color w:val="231F20"/>
+          <w:lang w:val="en-US" w:eastAsia="zh-CN"/>
+        </w:rPr>
+        <w:t>移动</w:t>
+      </w:r>
+      <w:r>
+        <w:rPr>
+          <w:rFonts w:hint="eastAsia" w:ascii="宋体" w:hAnsi="宋体" w:eastAsia="宋体" w:cs="宋体"/>
+          <w:b/>
+          <w:i/>
+          <w:color w:val="231F20"/>
+          <w:lang w:val="en-US" w:eastAsia="zh-CN"/>
+        </w:rPr>
+        <w:t xml:space="preserve"> </w:t>
+      </w:r>
+      <w:r>
+        <w:rPr>
+          <w:rFonts w:hint="eastAsia" w:ascii="宋体" w:hAnsi="宋体" w:eastAsia="宋体" w:cs="宋体"/>
+          <w:b/>
+          <w:i/>
+          <w:color w:val="231F20"/>
+        </w:rPr>
+        <w:t>Move</w:t>
+      </w:r>
+      <w:r>
+        <w:rPr>
+          <w:rFonts w:hint="eastAsia" w:ascii="宋体" w:hAnsi="宋体" w:eastAsia="宋体" w:cs="宋体"/>
+          <w:b/>
+          <w:i/>
+          <w:color w:val="231F20"/>
+          <w:lang w:eastAsia="zh-CN"/>
+        </w:rPr>
+        <w:t>：</w:t>
+      </w:r>
+      <w:r>
+        <w:rPr>
+          <w:rFonts w:hint="eastAsia" w:eastAsia="宋体"/>
           <w:color w:val="231F20"/>
           <w:spacing w:val="-5"/>
-        </w:rPr>
-        <w:t xml:space="preserve">You </w:t>
-      </w:r>
-      <w:r>
-        <w:rPr>
-          <w:color w:val="231F20"/>
-        </w:rPr>
-        <w:t>can move one or more pieces in a stack that you control. A “stack” of pieces can be any height, including</w:t>
-      </w:r>
-      <w:r>
-        <w:rPr>
-          <w:color w:val="231F20"/>
-          <w:spacing w:val="-20"/>
-        </w:rPr>
-        <w:t xml:space="preserve"> </w:t>
-      </w:r>
-      <w:r>
-        <w:rPr>
-          <w:color w:val="231F20"/>
-        </w:rPr>
-        <w:t>just one piece. “Control” means that your piece is on</w:t>
-      </w:r>
-      <w:r>
-        <w:rPr>
-          <w:color w:val="231F20"/>
-          <w:spacing w:val="-13"/>
-        </w:rPr>
-        <w:t xml:space="preserve"> </w:t>
-      </w:r>
-      <w:r>
-        <w:rPr>
-          <w:color w:val="231F20"/>
-        </w:rPr>
-        <w:t>top.</w:t>
+          <w:lang w:val="en-US" w:eastAsia="zh-CN"/>
+        </w:rPr>
+        <w:t>你可以移动你控制的一个堆叠中的一枚或多枚棋子。“堆叠”可以是任何高度，只有一枚棋子也算。“控制”表示你的棋子在堆叠最上方。</w:t>
       </w:r>
     </w:p>
     <w:p>
@@ -2743,76 +2782,32 @@
       </w:pPr>
       <w:r>
         <w:rPr>
+          <w:rFonts w:hint="eastAsia" w:eastAsia="宋体"/>
           <w:color w:val="231F20"/>
           <w:spacing w:val="-7"/>
-        </w:rPr>
-        <w:t xml:space="preserve">To </w:t>
-      </w:r>
-      <w:r>
-        <w:rPr>
-          <w:color w:val="231F20"/>
-        </w:rPr>
-        <w:t xml:space="preserve">move the stack, take any number of pieces off the top, up to the </w:t>
-      </w:r>
-      <w:r>
-        <w:rPr>
-          <w:i/>
-          <w:color w:val="231F20"/>
-          <w:spacing w:val="2"/>
-        </w:rPr>
-        <w:t xml:space="preserve">carry </w:t>
-      </w:r>
-      <w:r>
-        <w:rPr>
-          <w:i/>
-          <w:color w:val="231F20"/>
-        </w:rPr>
-        <w:t xml:space="preserve">limit </w:t>
-      </w:r>
-      <w:r>
-        <w:rPr>
-          <w:color w:val="231F20"/>
-        </w:rPr>
-        <w:t xml:space="preserve">(see below), and move them in a straight line, dropping </w:t>
-      </w:r>
-      <w:r>
-        <w:rPr>
-          <w:i/>
-          <w:color w:val="231F20"/>
-        </w:rPr>
-        <w:t xml:space="preserve">at least one piece </w:t>
-      </w:r>
-      <w:r>
-        <w:rPr>
-          <w:color w:val="231F20"/>
-        </w:rPr>
-        <w:t xml:space="preserve">off the bottom in each space along the </w:t>
-      </w:r>
-      <w:r>
-        <w:rPr>
-          <w:color w:val="231F20"/>
-          <w:spacing w:val="-5"/>
-        </w:rPr>
-        <w:t xml:space="preserve">way. </w:t>
-      </w:r>
-      <w:r>
-        <w:rPr>
-          <w:color w:val="231F20"/>
-        </w:rPr>
-        <w:t>The pieces that you drop will cover up any stacks that are already</w:t>
-      </w:r>
-      <w:r>
-        <w:rPr>
-          <w:color w:val="231F20"/>
-          <w:spacing w:val="-1"/>
-        </w:rPr>
-        <w:t xml:space="preserve"> </w:t>
-      </w:r>
-      <w:r>
-        <w:rPr>
-          <w:color w:val="231F20"/>
-        </w:rPr>
-        <w:t>there.</w:t>
+          <w:lang w:val="en-US" w:eastAsia="zh-CN"/>
+        </w:rPr>
+        <w:t>移动堆叠的时候，从堆叠上方拿取任意数量的棋子，但拿取数量不得超过</w:t>
+      </w:r>
+      <w:r>
+        <w:rPr>
+          <w:rFonts w:hint="eastAsia" w:eastAsia="宋体"/>
+          <w:i/>
+          <w:iCs/>
+          <w:color w:val="231F20"/>
+          <w:spacing w:val="-7"/>
+          <w:lang w:val="en-US" w:eastAsia="zh-CN"/>
+        </w:rPr>
+        <w:t>拿取上限</w:t>
+      </w:r>
+      <w:r>
+        <w:rPr>
+          <w:rFonts w:hint="eastAsia" w:eastAsia="宋体"/>
+          <w:color w:val="231F20"/>
+          <w:spacing w:val="-7"/>
+          <w:lang w:val="en-US" w:eastAsia="zh-CN"/>
+        </w:rPr>
+        <w:t>（详见下文），然后进行直线移动，在移动路径上每经过一个格子必须从下方留下至少一枚棋子。你留下的棋子将会压住棋盘上已存在的堆叠。</w:t>
       </w:r>
     </w:p>
     <w:p>
@@ -2829,9 +2824,11 @@
       </w:pPr>
       <w:r>
         <w:rPr>
-          <w:color w:val="231F20"/>
-        </w:rPr>
-        <w:t>The simplest move is to take one piece and move it one space, as shown in the first movement example. Taller stacks can move farther, dropping pieces as they go.</w:t>
+          <w:rFonts w:hint="eastAsia" w:eastAsia="宋体"/>
+          <w:color w:val="231F20"/>
+          <w:lang w:val="en-US" w:eastAsia="zh-CN"/>
+        </w:rPr>
+        <w:t>最简单的移动是拿取一枚棋子然后移动到旁边的一格，详见移动示例的第一个例子。高的堆叠能留下更多棋子，所以能移动得更远。</w:t>
       </w:r>
     </w:p>
     <w:p>
@@ -2850,9 +2847,11 @@
       </w:pPr>
       <w:r>
         <w:rPr>
+          <w:rFonts w:hint="eastAsia" w:eastAsia="宋体"/>
           <w:color w:val="84342A"/>
-        </w:rPr>
-        <w:t>Additional Movement Rules</w:t>
+          <w:lang w:val="en-US" w:eastAsia="zh-CN"/>
+        </w:rPr>
+        <w:t>附加移动规则</w:t>
       </w:r>
     </w:p>
     <w:p>
@@ -2872,30 +2871,66 @@
       </w:pPr>
       <w:r>
         <w:rPr>
-          <w:b/>
-          <w:i/>
-          <w:color w:val="231F20"/>
-        </w:rPr>
-        <w:t xml:space="preserve">Carry Limit and Stack Height: </w:t>
-      </w:r>
-      <w:r>
-        <w:rPr>
-          <w:color w:val="231F20"/>
-        </w:rPr>
-        <w:t xml:space="preserve">There is no limit to the height of a stack, but there is a limit to the number of pieces that you can </w:t>
-      </w:r>
-      <w:r>
-        <w:rPr>
-          <w:i/>
-          <w:color w:val="231F20"/>
-        </w:rPr>
-        <w:t>move</w:t>
-      </w:r>
-      <w:r>
-        <w:rPr>
-          <w:color w:val="231F20"/>
-        </w:rPr>
-        <w:t>. This “carry limit” is equal to the width of the board, so for example in a 5x5 game, you can carry no more than five pieces. That means if you start with a stack of 7, you must leave at least 2 of those pieces in the starting space.</w:t>
+          <w:rFonts w:hint="eastAsia" w:eastAsia="宋体"/>
+          <w:b/>
+          <w:i/>
+          <w:color w:val="231F20"/>
+          <w:lang w:val="en-US" w:eastAsia="zh-CN"/>
+        </w:rPr>
+        <w:t>拿取上限与堆叠高</w:t>
+      </w:r>
+      <w:r>
+        <w:rPr>
+          <w:rFonts w:hint="eastAsia" w:ascii="宋体" w:hAnsi="宋体" w:eastAsia="宋体" w:cs="宋体"/>
+          <w:b/>
+          <w:i/>
+          <w:color w:val="231F20"/>
+          <w:lang w:val="en-US" w:eastAsia="zh-CN"/>
+        </w:rPr>
+        <w:t xml:space="preserve">度 </w:t>
+      </w:r>
+      <w:r>
+        <w:rPr>
+          <w:rFonts w:hint="eastAsia" w:ascii="宋体" w:hAnsi="宋体" w:eastAsia="宋体" w:cs="宋体"/>
+          <w:b/>
+          <w:i/>
+          <w:color w:val="231F20"/>
+        </w:rPr>
+        <w:t>Carry Limit and Stack Height</w:t>
+      </w:r>
+      <w:r>
+        <w:rPr>
+          <w:rFonts w:hint="eastAsia" w:ascii="宋体" w:hAnsi="宋体" w:eastAsia="宋体" w:cs="宋体"/>
+          <w:b/>
+          <w:i/>
+          <w:color w:val="231F20"/>
+          <w:lang w:eastAsia="zh-CN"/>
+        </w:rPr>
+        <w:t>：</w:t>
+      </w:r>
+      <w:r>
+        <w:rPr>
+          <w:rFonts w:hint="eastAsia" w:eastAsia="宋体"/>
+          <w:color w:val="231F20"/>
+          <w:lang w:val="en-US" w:eastAsia="zh-CN"/>
+        </w:rPr>
+        <w:t>堆叠高度没有限制，但移动时拿取棋子的数量有上限。“拿取上限”等</w:t>
+      </w:r>
+      <w:r>
+        <w:rPr>
+          <w:rFonts w:hint="eastAsia" w:ascii="宋体" w:hAnsi="宋体" w:eastAsia="宋体" w:cs="宋体"/>
+          <w:color w:val="231F20"/>
+          <w:lang w:val="en-US" w:eastAsia="zh-CN"/>
+        </w:rPr>
+        <w:t>于棋盘宽度，以5x5棋盘举例，你不能拿取超过5枚棋子。这意味着如果堆叠起始高度是7，你至少要留下2枚棋子在原来</w:t>
+      </w:r>
+      <w:r>
+        <w:rPr>
+          <w:rFonts w:hint="eastAsia" w:eastAsia="宋体"/>
+          <w:color w:val="231F20"/>
+          <w:lang w:val="en-US" w:eastAsia="zh-CN"/>
+        </w:rPr>
+        <w:t>的堆叠中。</w:t>
       </w:r>
     </w:p>
     <w:p>
@@ -2912,17 +2947,50 @@
       </w:pPr>
       <w:r>
         <w:rPr>
-          <w:b/>
-          <w:i/>
-          <w:color w:val="231F20"/>
-        </w:rPr>
-        <w:t xml:space="preserve">Insurmountable Pieces: </w:t>
-      </w:r>
-      <w:r>
-        <w:rPr>
-          <w:color w:val="231F20"/>
-        </w:rPr>
-        <w:t>Standing stones and capstones can- not be covered, which means that all the spaces in your path must either be empty or contain flat stones.</w:t>
+          <w:rFonts w:hint="eastAsia" w:eastAsia="宋体"/>
+          <w:b/>
+          <w:i/>
+          <w:color w:val="231F20"/>
+          <w:lang w:val="en-US" w:eastAsia="zh-CN"/>
+        </w:rPr>
+        <w:t>阻挡棋</w:t>
+      </w:r>
+      <w:r>
+        <w:rPr>
+          <w:rFonts w:hint="eastAsia" w:ascii="宋体" w:hAnsi="宋体" w:eastAsia="宋体" w:cs="宋体"/>
+          <w:b/>
+          <w:i/>
+          <w:color w:val="231F20"/>
+          <w:lang w:val="en-US" w:eastAsia="zh-CN"/>
+        </w:rPr>
+        <w:t xml:space="preserve">子 </w:t>
+      </w:r>
+      <w:r>
+        <w:rPr>
+          <w:rFonts w:hint="eastAsia" w:ascii="宋体" w:hAnsi="宋体" w:eastAsia="宋体" w:cs="宋体"/>
+          <w:b/>
+          <w:i/>
+          <w:color w:val="231F20"/>
+        </w:rPr>
+        <w:t>Insurmountable Pieces</w:t>
+      </w:r>
+      <w:r>
+        <w:rPr>
+          <w:rFonts w:hint="eastAsia" w:ascii="宋体" w:hAnsi="宋体" w:eastAsia="宋体" w:cs="宋体"/>
+          <w:b/>
+          <w:i/>
+          <w:color w:val="231F20"/>
+          <w:lang w:eastAsia="zh-CN"/>
+        </w:rPr>
+        <w:t>：</w:t>
+      </w:r>
+      <w:r>
+        <w:rPr>
+          <w:rFonts w:hint="eastAsia" w:eastAsia="宋体"/>
+          <w:color w:val="231F20"/>
+          <w:lang w:val="en-US" w:eastAsia="zh-CN"/>
+        </w:rPr>
+        <w:t>竖放棋子与特殊棋子不能被压住，这意味着你的移动路径只能经过空格或平放棋子。</w:t>
       </w:r>
     </w:p>
     <w:p>
@@ -2946,27 +3014,65 @@
       </w:pPr>
       <w:r>
         <w:rPr>
-          <w:b/>
-          <w:i/>
-          <w:color w:val="231F20"/>
-          <w:sz w:val="24"/>
-        </w:rPr>
-        <w:t xml:space="preserve">Flattening Walls: </w:t>
-      </w:r>
-      <w:r>
-        <w:rPr>
-          <w:color w:val="231F20"/>
-          <w:sz w:val="24"/>
-        </w:rPr>
-        <w:t xml:space="preserve">A capstone can, by itself, move onto a standing stone and flatten it. The capstone may be part of a larger stack that is making a longer move, as long as the final step (crushing the wall) is done by the capstone alone. </w:t>
-      </w:r>
-      <w:r>
-        <w:rPr>
-          <w:i/>
-          <w:color w:val="231F20"/>
-          <w:sz w:val="24"/>
-        </w:rPr>
-        <w:t>Aside from flattening it with a capstone, you cannot lay down a wall.</w:t>
+          <w:rFonts w:hint="eastAsia" w:eastAsia="宋体"/>
+          <w:b/>
+          <w:i/>
+          <w:color w:val="231F20"/>
+          <w:sz w:val="24"/>
+          <w:lang w:val="en-US" w:eastAsia="zh-CN"/>
+        </w:rPr>
+        <w:t>推翻墙</w:t>
+      </w:r>
+      <w:r>
+        <w:rPr>
+          <w:rFonts w:hint="eastAsia" w:ascii="宋体" w:hAnsi="宋体" w:eastAsia="宋体" w:cs="宋体"/>
+          <w:b/>
+          <w:i/>
+          <w:color w:val="231F20"/>
+          <w:sz w:val="24"/>
+          <w:lang w:val="en-US" w:eastAsia="zh-CN"/>
+        </w:rPr>
+        <w:t xml:space="preserve">壁 </w:t>
+      </w:r>
+      <w:r>
+        <w:rPr>
+          <w:rFonts w:hint="eastAsia" w:ascii="宋体" w:hAnsi="宋体" w:eastAsia="宋体" w:cs="宋体"/>
+          <w:b/>
+          <w:i/>
+          <w:color w:val="231F20"/>
+          <w:sz w:val="24"/>
+        </w:rPr>
+        <w:t>Flattening Walls</w:t>
+      </w:r>
+      <w:r>
+        <w:rPr>
+          <w:rFonts w:hint="eastAsia" w:ascii="宋体" w:hAnsi="宋体" w:eastAsia="宋体" w:cs="宋体"/>
+          <w:b/>
+          <w:i/>
+          <w:color w:val="231F20"/>
+          <w:sz w:val="24"/>
+          <w:lang w:eastAsia="zh-CN"/>
+        </w:rPr>
+        <w:t>：</w:t>
+      </w:r>
+      <w:r>
+        <w:rPr>
+          <w:rFonts w:hint="eastAsia" w:eastAsia="宋体"/>
+          <w:color w:val="231F20"/>
+          <w:sz w:val="24"/>
+          <w:lang w:val="en-US" w:eastAsia="zh-CN"/>
+        </w:rPr>
+        <w:t>特殊棋子可以单独行动到竖放棋子上并推翻它。这枚特殊棋子可以是长距离移动时堆叠中的一部分，只要最后步骤（推翻墙壁）时是单独行动即可。</w:t>
+      </w:r>
+      <w:r>
+        <w:rPr>
+          <w:rFonts w:hint="eastAsia" w:eastAsia="宋体"/>
+          <w:i/>
+          <w:color w:val="231F20"/>
+          <w:sz w:val="24"/>
+          <w:lang w:val="en-US" w:eastAsia="zh-CN"/>
+        </w:rPr>
+        <w:t>除了被特殊棋子推翻外，你不能以其它方式放平墙壁。</w:t>
       </w:r>
     </w:p>
     <w:p>
@@ -3002,17 +3108,59 @@
       </w:pPr>
       <w:r>
         <w:rPr>
-          <w:b/>
-          <w:i/>
-          <w:color w:val="231F20"/>
-        </w:rPr>
-        <w:t xml:space="preserve">Moving One Piece: </w:t>
-      </w:r>
-      <w:r>
-        <w:rPr>
-          <w:color w:val="231F20"/>
-        </w:rPr>
-        <w:t>You must drop at least one piece in each space as you go, so a single piece can move only one space. The black piece in this diagram can move to three of the four adjacent spaces, as indicated.</w:t>
+          <w:rFonts w:hint="eastAsia" w:eastAsia="宋体"/>
+          <w:b/>
+          <w:i/>
+          <w:color w:val="231F20"/>
+          <w:lang w:val="en-US" w:eastAsia="zh-CN"/>
+        </w:rPr>
+        <w:t>移动一枚棋</w:t>
+      </w:r>
+      <w:r>
+        <w:rPr>
+          <w:rFonts w:hint="eastAsia" w:ascii="宋体" w:hAnsi="宋体" w:eastAsia="宋体" w:cs="宋体"/>
+          <w:b/>
+          <w:i/>
+          <w:color w:val="231F20"/>
+          <w:lang w:val="en-US" w:eastAsia="zh-CN"/>
+        </w:rPr>
+        <w:t xml:space="preserve">子 </w:t>
+      </w:r>
+      <w:r>
+        <w:rPr>
+          <w:rFonts w:hint="eastAsia" w:ascii="宋体" w:hAnsi="宋体" w:eastAsia="宋体" w:cs="宋体"/>
+          <w:b/>
+          <w:i/>
+          <w:color w:val="231F20"/>
+        </w:rPr>
+        <w:t>Moving One Piece</w:t>
+      </w:r>
+      <w:r>
+        <w:rPr>
+          <w:rFonts w:hint="eastAsia" w:ascii="宋体" w:hAnsi="宋体" w:eastAsia="宋体" w:cs="宋体"/>
+          <w:b/>
+          <w:i/>
+          <w:color w:val="231F20"/>
+          <w:lang w:eastAsia="zh-CN"/>
+        </w:rPr>
+        <w:t>：</w:t>
+      </w:r>
+      <w:r>
+        <w:rPr>
+          <w:rFonts w:hint="eastAsia" w:eastAsia="宋体"/>
+          <w:color w:val="231F20"/>
+          <w:lang w:val="en-US" w:eastAsia="zh-CN"/>
+        </w:rPr>
+        <w:t>因为</w:t>
+      </w:r>
+      <w:r>
+        <w:rPr>
+          <w:rFonts w:hint="eastAsia" w:eastAsia="宋体"/>
+          <w:color w:val="231F20"/>
+          <w:spacing w:val="-7"/>
+          <w:lang w:val="en-US" w:eastAsia="zh-CN"/>
+        </w:rPr>
+        <w:t>每经过一个格子必须留下至少一枚棋子，所以一枚棋子只能移动一格。图中黑方棋子在四个相邻格子中有三个可移动，如箭头所示。</w:t>
       </w:r>
     </w:p>
     <w:p>
@@ -3029,61 +3177,11 @@
       </w:pPr>
       <w:r>
         <w:rPr>
-          <w:color w:val="231F20"/>
-        </w:rPr>
-        <w:t xml:space="preserve">If it moves </w:t>
-      </w:r>
-      <w:r>
-        <w:rPr>
-          <w:i/>
-          <w:color w:val="231F20"/>
-        </w:rPr>
-        <w:t>up</w:t>
-      </w:r>
-      <w:r>
-        <w:rPr>
-          <w:color w:val="231F20"/>
-        </w:rPr>
-        <w:t xml:space="preserve">, it moves into an empty space. If it moves </w:t>
-      </w:r>
-      <w:r>
-        <w:rPr>
-          <w:i/>
-          <w:color w:val="231F20"/>
-        </w:rPr>
-        <w:t>right</w:t>
-      </w:r>
-      <w:r>
-        <w:rPr>
-          <w:color w:val="231F20"/>
-        </w:rPr>
-        <w:t xml:space="preserve">, it covers a white piece. If it moves </w:t>
-      </w:r>
-      <w:r>
-        <w:rPr>
-          <w:i/>
-          <w:color w:val="231F20"/>
-        </w:rPr>
-        <w:t>down</w:t>
-      </w:r>
-      <w:r>
-        <w:rPr>
-          <w:color w:val="231F20"/>
-        </w:rPr>
-        <w:t xml:space="preserve">, it covers a black piece. It cannot move </w:t>
-      </w:r>
-      <w:r>
-        <w:rPr>
-          <w:i/>
-          <w:color w:val="231F20"/>
-        </w:rPr>
-        <w:t>left</w:t>
-      </w:r>
-      <w:r>
-        <w:rPr>
-          <w:color w:val="231F20"/>
-        </w:rPr>
-        <w:t>, because that space is occupied by a stand- ing stone.</w:t>
+          <w:rFonts w:hint="eastAsia" w:eastAsia="宋体"/>
+          <w:color w:val="231F20"/>
+          <w:lang w:val="en-US" w:eastAsia="zh-CN"/>
+        </w:rPr>
+        <w:t>向上移动会进入空格。向右移动会压住白方棋子。向下移动会压住黑方棋子。它不能向左移动，因为那个格子已被竖放棋子占领。</w:t>
       </w:r>
     </w:p>
     <w:p>
@@ -3104,11 +3202,13 @@
       </w:pPr>
       <w:r>
         <w:rPr>
-          <w:i/>
-          <w:color w:val="231F20"/>
-          <w:sz w:val="24"/>
-        </w:rPr>
-        <w:t>Note: Standing stones and capstones move by the same rules as flat stones. If this piece were a capstone, it would also have the option to move left, flattening the standing stone.</w:t>
+          <w:rFonts w:hint="eastAsia" w:eastAsia="宋体"/>
+          <w:i/>
+          <w:color w:val="231F20"/>
+          <w:sz w:val="24"/>
+          <w:lang w:val="en-US" w:eastAsia="zh-CN"/>
+        </w:rPr>
+        <w:t>注释：竖放棋子与特殊棋子遵循相同的移动规则。如果这枚棋子换成特殊棋子，它可以向左移动，推翻竖放棋子。</w:t>
       </w:r>
     </w:p>
     <w:p>
@@ -3127,19 +3227,55 @@
         <w:ind w:left="3359" w:right="0" w:firstLine="0"/>
         <w:jc w:val="left"/>
         <w:rPr>
-          <w:b/>
-          <w:i/>
-          <w:sz w:val="24"/>
-        </w:rPr>
-      </w:pPr>
-      <w:r>
-        <w:rPr>
-          <w:b/>
-          <w:i/>
-          <w:color w:val="231F20"/>
-          <w:sz w:val="24"/>
-        </w:rPr>
-        <w:t>Moving a Taller Stack:</w:t>
+          <w:rFonts w:hint="eastAsia" w:eastAsia="宋体"/>
+          <w:b/>
+          <w:i/>
+          <w:sz w:val="24"/>
+          <w:lang w:eastAsia="zh-CN"/>
+        </w:rPr>
+      </w:pPr>
+      <w:r>
+        <w:rPr>
+          <w:rFonts w:hint="eastAsia" w:eastAsia="宋体"/>
+          <w:b/>
+          <w:i/>
+          <w:color w:val="231F20"/>
+          <w:sz w:val="24"/>
+          <w:lang w:val="en-US" w:eastAsia="zh-CN"/>
+        </w:rPr>
+        <w:t>移动高的</w:t>
+      </w:r>
+      <w:r>
+        <w:rPr>
+          <w:rFonts w:hint="eastAsia" w:ascii="宋体" w:hAnsi="宋体" w:eastAsia="宋体" w:cs="宋体"/>
+          <w:b/>
+          <w:i/>
+          <w:color w:val="231F20"/>
+          <w:sz w:val="24"/>
+          <w:lang w:val="en-US" w:eastAsia="zh-CN"/>
+        </w:rPr>
+        <w:t xml:space="preserve">堆叠 </w:t>
+      </w:r>
+      <w:r>
+        <w:rPr>
+          <w:rFonts w:hint="eastAsia" w:ascii="宋体" w:hAnsi="宋体" w:eastAsia="宋体" w:cs="宋体"/>
+          <w:b/>
+          <w:i/>
+          <w:color w:val="231F20"/>
+          <w:sz w:val="24"/>
+        </w:rPr>
+        <w:t>Moving a Taller Stack</w:t>
+      </w:r>
+      <w:r>
+        <w:rPr>
+          <w:rFonts w:hint="eastAsia" w:ascii="宋体" w:hAnsi="宋体" w:eastAsia="宋体" w:cs="宋体"/>
+          <w:b/>
+          <w:i/>
+          <w:color w:val="231F20"/>
+          <w:sz w:val="24"/>
+          <w:lang w:eastAsia="zh-CN"/>
+        </w:rPr>
+        <w:t>：</w:t>
       </w:r>
     </w:p>
     <w:p>
@@ -3150,9 +3286,11 @@
       </w:pPr>
       <w:r>
         <w:rPr>
-          <w:color w:val="231F20"/>
-        </w:rPr>
-        <w:t>White controls this stack, with a standing stone on top.</w:t>
+          <w:rFonts w:hint="eastAsia" w:eastAsia="宋体"/>
+          <w:color w:val="231F20"/>
+          <w:lang w:val="en-US" w:eastAsia="zh-CN"/>
+        </w:rPr>
+        <w:t>白方的竖放棋子在最上方，控制这个堆叠。</w:t>
       </w:r>
     </w:p>
     <w:p>
@@ -3172,22 +3310,45 @@
       </w:pPr>
       <w:r>
         <w:rPr>
-          <w:color w:val="231F20"/>
-        </w:rPr>
-        <w:t xml:space="preserve">Assuming that this is a 5x5 board, the carry limit is </w:t>
-      </w:r>
-      <w:r>
-        <w:rPr>
-          <w:i/>
-          <w:color w:val="231F20"/>
-        </w:rPr>
-        <w:t>five</w:t>
-      </w:r>
-      <w:r>
-        <w:rPr>
-          <w:color w:val="231F20"/>
-        </w:rPr>
-        <w:t>. That means White is allowed to move this entire stack of five pieces, or she could choose to leave some behind.</w:t>
+          <w:rFonts w:hint="eastAsia" w:eastAsia="宋体"/>
+          <w:color w:val="231F20"/>
+          <w:lang w:val="en-US" w:eastAsia="zh-CN"/>
+        </w:rPr>
+        <w:t>假设这</w:t>
+      </w:r>
+      <w:r>
+        <w:rPr>
+          <w:rFonts w:hint="eastAsia" w:ascii="宋体" w:hAnsi="宋体" w:eastAsia="宋体" w:cs="宋体"/>
+          <w:color w:val="231F20"/>
+          <w:lang w:val="en-US" w:eastAsia="zh-CN"/>
+        </w:rPr>
+        <w:t>是5x5棋</w:t>
+      </w:r>
+      <w:r>
+        <w:rPr>
+          <w:rFonts w:hint="eastAsia" w:eastAsia="宋体"/>
+          <w:color w:val="231F20"/>
+          <w:lang w:val="en-US" w:eastAsia="zh-CN"/>
+        </w:rPr>
+        <w:t>盘，拿取上限是</w:t>
+      </w:r>
+      <w:r>
+        <w:rPr>
+          <w:rFonts w:hint="eastAsia" w:eastAsia="宋体"/>
+          <w:i/>
+          <w:iCs/>
+          <w:color w:val="231F20"/>
+          <w:lang w:val="en-US" w:eastAsia="zh-CN"/>
+        </w:rPr>
+        <w:t>五</w:t>
+      </w:r>
+      <w:r>
+        <w:rPr>
+          <w:rFonts w:hint="eastAsia" w:eastAsia="宋体"/>
+          <w:color w:val="231F20"/>
+          <w:lang w:val="en-US" w:eastAsia="zh-CN"/>
+        </w:rPr>
+        <w:t>。这意味着白方允许移动整个堆叠的五枚棋子，或者她可以选择留下几枚棋子。</w:t>
       </w:r>
     </w:p>
     <w:p>
@@ -3207,25 +3368,34 @@
       </w:pPr>
       <w:r>
         <w:rPr>
-          <w:color w:val="231F20"/>
-          <w:sz w:val="24"/>
-        </w:rPr>
-        <w:t xml:space="preserve">Moving in a straight line, White must drop </w:t>
-      </w:r>
-      <w:r>
-        <w:rPr>
-          <w:i/>
-          <w:color w:val="231F20"/>
-          <w:sz w:val="24"/>
-        </w:rPr>
-        <w:t>at least one piece in each space</w:t>
-      </w:r>
-      <w:r>
-        <w:rPr>
-          <w:color w:val="231F20"/>
-          <w:sz w:val="24"/>
-        </w:rPr>
-        <w:t>. These pieces come off the bottom of the stack.</w:t>
+          <w:rFonts w:hint="eastAsia" w:eastAsia="宋体"/>
+          <w:color w:val="231F20"/>
+          <w:sz w:val="24"/>
+          <w:lang w:val="en-US" w:eastAsia="zh-CN"/>
+        </w:rPr>
+        <w:t>直线移动，白方必须</w:t>
+      </w:r>
+      <w:r>
+        <w:rPr>
+          <w:rFonts w:hint="eastAsia" w:eastAsia="宋体"/>
+          <w:i/>
+          <w:iCs/>
+          <w:color w:val="231F20"/>
+          <w:spacing w:val="-7"/>
+          <w:lang w:val="en-US" w:eastAsia="zh-CN"/>
+        </w:rPr>
+        <w:t>每经过一个格子留下至少一枚棋子。</w:t>
+      </w:r>
+      <w:r>
+        <w:rPr>
+          <w:rFonts w:hint="eastAsia" w:eastAsia="宋体"/>
+          <w:i w:val="0"/>
+          <w:iCs w:val="0"/>
+          <w:color w:val="231F20"/>
+          <w:spacing w:val="-7"/>
+          <w:lang w:val="en-US" w:eastAsia="zh-CN"/>
+        </w:rPr>
+        <w:t>留下的棋子从堆叠下方放下。</w:t>
       </w:r>
     </w:p>
     <w:p>
@@ -3243,48 +3413,11 @@
       </w:pPr>
       <w:r>
         <w:rPr>
-          <w:color w:val="231F20"/>
-        </w:rPr>
-        <w:t>In the first space, she leaves</w:t>
-      </w:r>
-      <w:r>
-        <w:rPr>
-          <w:color w:val="231F20"/>
-          <w:spacing w:val="-24"/>
-        </w:rPr>
-        <w:t xml:space="preserve"> </w:t>
-      </w:r>
-      <w:r>
-        <w:rPr>
-          <w:color w:val="231F20"/>
-        </w:rPr>
-        <w:t>two pieces. On the second space,</w:t>
-      </w:r>
-      <w:r>
-        <w:rPr>
-          <w:color w:val="231F20"/>
-          <w:spacing w:val="-18"/>
-        </w:rPr>
-        <w:t xml:space="preserve"> </w:t>
-      </w:r>
-      <w:r>
-        <w:rPr>
-          <w:color w:val="231F20"/>
-        </w:rPr>
-        <w:t>she leaves two pieces</w:t>
-      </w:r>
-      <w:r>
-        <w:rPr>
-          <w:color w:val="231F20"/>
-          <w:spacing w:val="-3"/>
-        </w:rPr>
-        <w:t xml:space="preserve"> </w:t>
-      </w:r>
-      <w:r>
-        <w:rPr>
-          <w:color w:val="231F20"/>
-        </w:rPr>
-        <w:t>again.</w:t>
+          <w:rFonts w:hint="eastAsia" w:eastAsia="宋体"/>
+          <w:color w:val="231F20"/>
+          <w:lang w:val="en-US" w:eastAsia="zh-CN"/>
+        </w:rPr>
+        <w:t>在第一个格子，她留下两枚棋子。在第二个格子，她再次留下两枚棋子。</w:t>
       </w:r>
     </w:p>
     <w:p>
@@ -3301,9 +3434,11 @@
       </w:pPr>
       <w:r>
         <w:rPr>
-          <w:color w:val="231F20"/>
-        </w:rPr>
-        <w:t>The standing stone, by itself, goes into the last space. The end result is shown in the last step.</w:t>
+          <w:rFonts w:hint="eastAsia" w:eastAsia="宋体"/>
+          <w:color w:val="231F20"/>
+          <w:lang w:val="en-US" w:eastAsia="zh-CN"/>
+        </w:rPr>
+        <w:t>竖放棋子单独移动到最后的格子。最后步骤完成，移动结束。</w:t>
       </w:r>
     </w:p>
     <w:p>
@@ -3317,30 +3452,6 @@
         <w:pStyle w:val="4"/>
         <w:spacing w:line="242" w:lineRule="auto"/>
         <w:ind w:left="3359" w:right="657"/>
-      </w:pPr>
-      <w:r>
-        <w:rPr>
-          <w:color w:val="231F20"/>
-        </w:rPr>
-        <w:t>This single move has given White control of three space</w:t>
-      </w:r>
-      <w:r>
-        <w:rPr>
-          <w:i/>
-          <w:color w:val="231F20"/>
-        </w:rPr>
-        <w:t xml:space="preserve">s </w:t>
-      </w:r>
-      <w:r>
-        <w:rPr>
-          <w:color w:val="231F20"/>
-        </w:rPr>
-        <w:t>that just belonged to Black!</w:t>
-      </w:r>
-    </w:p>
-    <w:p>
-      <w:pPr>
-        <w:spacing w:after="0" w:line="242" w:lineRule="auto"/>
         <w:sectPr>
           <w:type w:val="continuous"/>
           <w:pgSz w:w="14400" w:h="14400"/>
@@ -3351,6 +3462,14 @@
           </w:cols>
         </w:sectPr>
       </w:pPr>
+      <w:r>
+        <w:rPr>
+          <w:rFonts w:hint="eastAsia" w:eastAsia="宋体"/>
+          <w:color w:val="231F20"/>
+          <w:lang w:val="en-US" w:eastAsia="zh-CN"/>
+        </w:rPr>
+        <w:t>一次移动让白方控制了三个原来属于黑方的格子！</w:t>
+      </w:r>
     </w:p>
     <w:p>
       <w:pPr>
@@ -3464,51 +3583,64 @@
                     </w:pPr>
                     <w:r>
                       <w:rPr>
+                        <w:rFonts w:hint="eastAsia" w:eastAsia="宋体"/>
+                        <w:b/>
+                        <w:i/>
+                        <w:color w:val="231F20"/>
+                        <w:sz w:val="24"/>
+                        <w:lang w:val="en-US" w:eastAsia="zh-CN"/>
+                      </w:rPr>
+                      <w:t xml:space="preserve">移动特殊棋子 </w:t>
+                    </w:r>
+                    <w:r>
+                      <w:rPr>
+                        <w:rFonts w:hint="eastAsia" w:ascii="宋体" w:hAnsi="宋体" w:eastAsia="宋体" w:cs="宋体"/>
                         <w:b/>
                         <w:i/>
                         <w:color w:val="231F20"/>
                         <w:sz w:val="24"/>
                       </w:rPr>
-                      <w:t xml:space="preserve">Moving a Capstone: </w:t>
+                      <w:t>Moving a Capstone</w:t>
                     </w:r>
                     <w:r>
                       <w:rPr>
+                        <w:rFonts w:hint="eastAsia" w:ascii="宋体" w:hAnsi="宋体" w:eastAsia="宋体" w:cs="宋体"/>
+                        <w:b/>
+                        <w:i/>
                         <w:color w:val="231F20"/>
                         <w:sz w:val="24"/>
+                        <w:lang w:eastAsia="zh-CN"/>
                       </w:rPr>
-                      <w:t xml:space="preserve">Capstones can move like any other piece. In addition, a capstone can </w:t>
+                      <w:t>：</w:t>
                     </w:r>
                     <w:r>
                       <w:rPr>
-                        <w:i/>
+                        <w:rFonts w:hint="eastAsia" w:eastAsia="宋体"/>
                         <w:color w:val="231F20"/>
                         <w:sz w:val="24"/>
+                        <w:lang w:val="en-US" w:eastAsia="zh-CN"/>
                       </w:rPr>
-                      <w:t xml:space="preserve">flatten </w:t>
+                      <w:t>特殊棋子可以像其它棋子那样移动。此外，单独行动时，特殊棋子可以</w:t>
                     </w:r>
                     <w:r>
                       <w:rPr>
+                        <w:rFonts w:hint="eastAsia" w:eastAsia="宋体"/>
+                        <w:i/>
+                        <w:iCs/>
                         <w:color w:val="231F20"/>
                         <w:sz w:val="24"/>
+                        <w:lang w:val="en-US" w:eastAsia="zh-CN"/>
                       </w:rPr>
-                      <w:t>a</w:t>
+                      <w:t>推翻</w:t>
                     </w:r>
-                  </w:p>
-                  <w:p>
-                    <w:pPr>
-                      <w:spacing w:before="3"/>
-                      <w:ind w:left="270" w:right="0" w:firstLine="0"/>
-                      <w:jc w:val="left"/>
-                      <w:rPr>
-                        <w:sz w:val="24"/>
-                      </w:rPr>
-                    </w:pPr>
                     <w:r>
                       <w:rPr>
+                        <w:rFonts w:hint="eastAsia" w:eastAsia="宋体"/>
                         <w:color w:val="231F20"/>
                         <w:sz w:val="24"/>
+                        <w:lang w:val="en-US" w:eastAsia="zh-CN"/>
                       </w:rPr>
-                      <w:t>standing stone, if it does so by itself.</w:t>
+                      <w:t>竖放棋子。</w:t>
                     </w:r>
                   </w:p>
                   <w:p>
@@ -3522,10 +3654,12 @@
                     </w:pPr>
                     <w:r>
                       <w:rPr>
+                        <w:rFonts w:hint="eastAsia" w:eastAsia="宋体"/>
                         <w:color w:val="231F20"/>
                         <w:sz w:val="24"/>
+                        <w:lang w:val="en-US" w:eastAsia="zh-CN"/>
                       </w:rPr>
-                      <w:t>In this example, Black will move his capstone two steps, to flatten White’s standing stone.</w:t>
+                      <w:t>这个例子中，黑方将移动特殊棋子两格，推翻白方竖放棋子。</w:t>
                     </w:r>
                   </w:p>
                   <w:p>
@@ -3549,115 +3683,12 @@
                     </w:pPr>
                     <w:r>
                       <w:rPr>
+                        <w:rFonts w:hint="eastAsia" w:eastAsia="宋体"/>
                         <w:color w:val="231F20"/>
                         <w:sz w:val="24"/>
+                        <w:lang w:val="en-US" w:eastAsia="zh-CN"/>
                       </w:rPr>
-                      <w:t>In the first step, Black could move up to five of these pieces, but he chooses to leave two pieces behind, and move just three pieces to the next</w:t>
-                    </w:r>
-                    <w:r>
-                      <w:rPr>
-                        <w:color w:val="231F20"/>
-                        <w:spacing w:val="-7"/>
-                        <w:sz w:val="24"/>
-                      </w:rPr>
-                      <w:t xml:space="preserve"> </w:t>
-                    </w:r>
-                    <w:r>
-                      <w:rPr>
-                        <w:color w:val="231F20"/>
-                        <w:sz w:val="24"/>
-                      </w:rPr>
-                      <w:t>space.</w:t>
-                    </w:r>
-                    <w:r>
-                      <w:rPr>
-                        <w:color w:val="231F20"/>
-                        <w:spacing w:val="-7"/>
-                        <w:sz w:val="24"/>
-                      </w:rPr>
-                      <w:t xml:space="preserve"> </w:t>
-                    </w:r>
-                    <w:r>
-                      <w:rPr>
-                        <w:color w:val="231F20"/>
-                        <w:sz w:val="24"/>
-                      </w:rPr>
-                      <w:t>(This</w:t>
-                    </w:r>
-                    <w:r>
-                      <w:rPr>
-                        <w:color w:val="231F20"/>
-                        <w:spacing w:val="-6"/>
-                        <w:sz w:val="24"/>
-                      </w:rPr>
-                      <w:t xml:space="preserve"> </w:t>
-                    </w:r>
-                    <w:r>
-                      <w:rPr>
-                        <w:color w:val="231F20"/>
-                        <w:sz w:val="24"/>
-                      </w:rPr>
-                      <w:t>leaves</w:t>
-                    </w:r>
-                    <w:r>
-                      <w:rPr>
-                        <w:color w:val="231F20"/>
-                        <w:spacing w:val="-7"/>
-                        <w:sz w:val="24"/>
-                      </w:rPr>
-                      <w:t xml:space="preserve"> </w:t>
-                    </w:r>
-                    <w:r>
-                      <w:rPr>
-                        <w:color w:val="231F20"/>
-                        <w:sz w:val="24"/>
-                      </w:rPr>
-                      <w:t>a</w:t>
-                    </w:r>
-                    <w:r>
-                      <w:rPr>
-                        <w:color w:val="231F20"/>
-                        <w:spacing w:val="-6"/>
-                        <w:sz w:val="24"/>
-                      </w:rPr>
-                      <w:t xml:space="preserve"> </w:t>
-                    </w:r>
-                    <w:r>
-                      <w:rPr>
-                        <w:color w:val="231F20"/>
-                        <w:sz w:val="24"/>
-                      </w:rPr>
-                      <w:t>black</w:t>
-                    </w:r>
-                    <w:r>
-                      <w:rPr>
-                        <w:color w:val="231F20"/>
-                        <w:spacing w:val="-7"/>
-                        <w:sz w:val="24"/>
-                      </w:rPr>
-                      <w:t xml:space="preserve"> </w:t>
-                    </w:r>
-                    <w:r>
-                      <w:rPr>
-                        <w:color w:val="231F20"/>
-                        <w:sz w:val="24"/>
-                      </w:rPr>
-                      <w:t>stone in control of the starting</w:t>
-                    </w:r>
-                    <w:r>
-                      <w:rPr>
-                        <w:color w:val="231F20"/>
-                        <w:spacing w:val="-4"/>
-                        <w:sz w:val="24"/>
-                      </w:rPr>
-                      <w:t xml:space="preserve"> </w:t>
-                    </w:r>
-                    <w:r>
-                      <w:rPr>
-                        <w:color w:val="231F20"/>
-                        <w:sz w:val="24"/>
-                      </w:rPr>
-                      <w:t>space.)</w:t>
+                      <w:t>在第一个步骤中，黑方可以拿取堆叠中最多五枚棋子，但他选择留下两枚，只移动三枚到下个格子。（这让黑方棋子继续控制起始格子。）</w:t>
                     </w:r>
                   </w:p>
                   <w:p>
@@ -3681,25 +3712,32 @@
                     </w:pPr>
                     <w:r>
                       <w:rPr>
+                        <w:rFonts w:hint="eastAsia" w:eastAsia="宋体"/>
                         <w:color w:val="231F20"/>
                         <w:sz w:val="24"/>
+                        <w:lang w:val="en-US" w:eastAsia="zh-CN"/>
                       </w:rPr>
-                      <w:t xml:space="preserve">To flatten the standing stone, the capstone must act </w:t>
+                      <w:t>推翻竖放棋子时，特殊棋子必须</w:t>
                     </w:r>
                     <w:r>
                       <w:rPr>
+                        <w:rFonts w:hint="eastAsia" w:eastAsia="宋体"/>
                         <w:i/>
+                        <w:iCs/>
                         <w:color w:val="231F20"/>
                         <w:sz w:val="24"/>
+                        <w:lang w:val="en-US" w:eastAsia="zh-CN"/>
                       </w:rPr>
-                      <w:t>alone</w:t>
+                      <w:t>单独</w:t>
                     </w:r>
                     <w:r>
                       <w:rPr>
+                        <w:rFonts w:hint="eastAsia" w:eastAsia="宋体"/>
                         <w:color w:val="231F20"/>
                         <w:sz w:val="24"/>
+                        <w:lang w:val="en-US" w:eastAsia="zh-CN"/>
                       </w:rPr>
-                      <w:t>. Black leaves the rest of the pieces on the second space, and moves the capstone by itself onto the standing stone.</w:t>
+                      <w:t>行动。黑方在第二个格子留下剩余棋子，单独把特殊棋子行动到竖放棋子上。</w:t>
                     </w:r>
                   </w:p>
                   <w:p>
@@ -3723,18 +3761,12 @@
                     </w:pPr>
                     <w:r>
                       <w:rPr>
+                        <w:rFonts w:hint="eastAsia" w:eastAsia="宋体"/>
                         <w:color w:val="231F20"/>
                         <w:sz w:val="24"/>
+                        <w:lang w:val="en-US" w:eastAsia="zh-CN"/>
                       </w:rPr>
-                      <w:t xml:space="preserve">With this move, Black has flattened White’s standing stone, but has left White in control of the middle stack. This is not perfect for Black, but this type of result is fairly common, as capstones often end up on top of pieces of the opposite </w:t>
-                    </w:r>
-                    <w:r>
-                      <w:rPr>
-                        <w:color w:val="231F20"/>
-                        <w:spacing w:val="-3"/>
-                        <w:sz w:val="24"/>
-                      </w:rPr>
-                      <w:t>color.</w:t>
+                      <w:t>移动后，黑方推翻白方的竖放棋子，但却让白方控制了中间的堆叠。这对黑方不利，但这种情况却非常常见，因为特殊棋子经常压在对手的棋子上。</w:t>
                     </w:r>
                   </w:p>
                   <w:p>
@@ -3758,55 +3790,32 @@
                     </w:pPr>
                     <w:r>
                       <w:rPr>
+                        <w:rFonts w:hint="eastAsia" w:eastAsia="宋体"/>
                         <w:color w:val="231F20"/>
                         <w:sz w:val="24"/>
+                        <w:lang w:val="en-US" w:eastAsia="zh-CN"/>
                       </w:rPr>
-                      <w:t xml:space="preserve">Note that capstones can flatten stones of </w:t>
+                      <w:t>特殊棋子可以推翻</w:t>
                     </w:r>
                     <w:r>
                       <w:rPr>
+                        <w:rFonts w:hint="eastAsia" w:eastAsia="宋体"/>
                         <w:i/>
+                        <w:iCs/>
                         <w:color w:val="231F20"/>
                         <w:sz w:val="24"/>
+                        <w:lang w:val="en-US" w:eastAsia="zh-CN"/>
                       </w:rPr>
-                      <w:t xml:space="preserve">either color </w:t>
+                      <w:t>任何方</w:t>
                     </w:r>
                     <w:r>
                       <w:rPr>
+                        <w:rFonts w:hint="eastAsia" w:eastAsia="宋体"/>
                         <w:color w:val="231F20"/>
                         <w:sz w:val="24"/>
+                        <w:lang w:val="en-US" w:eastAsia="zh-CN"/>
                       </w:rPr>
-                      <w:t>(not</w:t>
-                    </w:r>
-                    <w:r>
-                      <w:rPr>
-                        <w:color w:val="231F20"/>
-                        <w:spacing w:val="-31"/>
-                        <w:sz w:val="24"/>
-                      </w:rPr>
-                      <w:t xml:space="preserve"> </w:t>
-                    </w:r>
-                    <w:r>
-                      <w:rPr>
-                        <w:color w:val="231F20"/>
-                        <w:sz w:val="24"/>
-                      </w:rPr>
-                      <w:t>just the opponent’s</w:t>
-                    </w:r>
-                    <w:r>
-                      <w:rPr>
-                        <w:color w:val="231F20"/>
-                        <w:spacing w:val="-1"/>
-                        <w:sz w:val="24"/>
-                      </w:rPr>
-                      <w:t xml:space="preserve"> </w:t>
-                    </w:r>
-                    <w:r>
-                      <w:rPr>
-                        <w:color w:val="231F20"/>
-                        <w:sz w:val="24"/>
-                      </w:rPr>
-                      <w:t>color).</w:t>
+                      <w:t>的棋子（不仅仅是对方的棋子）。</w:t>
                     </w:r>
                   </w:p>
                 </w:txbxContent>
@@ -3844,9 +3853,11 @@
       </w:pPr>
       <w:r>
         <w:rPr>
-          <w:color w:val="231F20"/>
-        </w:rPr>
-        <w:t>Because there is a slight advantage for the player who goes first, you should keep score over multiple games.</w:t>
+          <w:rFonts w:hint="eastAsia" w:eastAsia="宋体"/>
+          <w:color w:val="231F20"/>
+          <w:lang w:val="en-US" w:eastAsia="zh-CN"/>
+        </w:rPr>
+        <w:t>因为先手有明显优势，你应该进行多局游戏并记录得分。</w:t>
       </w:r>
     </w:p>
     <w:p>
@@ -3863,9 +3874,27 @@
       </w:pPr>
       <w:r>
         <w:rPr>
-          <w:color w:val="231F20"/>
-        </w:rPr>
-        <w:t>Your score for winning is equal to the size of the board (for example, 25 points in a 5x5 game), plus the number of pieces that remain unplayed in your reserve.</w:t>
+          <w:rFonts w:hint="eastAsia" w:eastAsia="宋体"/>
+          <w:color w:val="231F20"/>
+          <w:lang w:val="en-US" w:eastAsia="zh-CN"/>
+        </w:rPr>
+        <w:t>获胜后的得分等于棋盘格子数（例</w:t>
+      </w:r>
+      <w:r>
+        <w:rPr>
+          <w:rFonts w:hint="eastAsia" w:ascii="宋体" w:hAnsi="宋体" w:eastAsia="宋体" w:cs="宋体"/>
+          <w:color w:val="231F20"/>
+          <w:lang w:val="en-US" w:eastAsia="zh-CN"/>
+        </w:rPr>
+        <w:t>如，5x5棋盘是25分</w:t>
+      </w:r>
+      <w:r>
+        <w:rPr>
+          <w:rFonts w:hint="eastAsia" w:eastAsia="宋体"/>
+          <w:color w:val="231F20"/>
+          <w:lang w:val="en-US" w:eastAsia="zh-CN"/>
+        </w:rPr>
+        <w:t>），加上你未放置的棋子数。</w:t>
       </w:r>
     </w:p>
     <w:p>
@@ -3883,9 +3912,27 @@
       </w:pPr>
       <w:r>
         <w:rPr>
-          <w:color w:val="231F20"/>
-        </w:rPr>
-        <w:t>For example, in a 4x4 game, if you win the game with 4 un- played pieces, you score 20 points. This is 16 points for the board, and 4 for the pieces.</w:t>
+          <w:rFonts w:hint="eastAsia" w:eastAsia="宋体"/>
+          <w:color w:val="231F20"/>
+          <w:lang w:val="en-US" w:eastAsia="zh-CN"/>
+        </w:rPr>
+        <w:t>例如</w:t>
+      </w:r>
+      <w:r>
+        <w:rPr>
+          <w:rFonts w:hint="eastAsia" w:ascii="宋体" w:hAnsi="宋体" w:eastAsia="宋体" w:cs="宋体"/>
+          <w:color w:val="231F20"/>
+          <w:lang w:val="en-US" w:eastAsia="zh-CN"/>
+        </w:rPr>
+        <w:t>，在4x4棋盘的对局中，如果你获胜时有4枚未放置的棋子，你会得到20分。16分是</w:t>
+      </w:r>
+      <w:r>
+        <w:rPr>
+          <w:rFonts w:hint="eastAsia" w:eastAsia="宋体"/>
+          <w:color w:val="231F20"/>
+          <w:lang w:val="en-US" w:eastAsia="zh-CN"/>
+        </w:rPr>
+        <w:t>棋盘格子数，4分是未放置棋子数。</w:t>
       </w:r>
     </w:p>
     <w:p>
@@ -3903,35 +3950,11 @@
       </w:pPr>
       <w:r>
         <w:rPr>
-          <w:color w:val="231F20"/>
-        </w:rPr>
-        <w:t>For fairness, take turns going first. In the long run, you</w:t>
-      </w:r>
-      <w:r>
-        <w:rPr>
-          <w:color w:val="231F20"/>
-          <w:spacing w:val="-15"/>
-        </w:rPr>
-        <w:t xml:space="preserve"> </w:t>
-      </w:r>
-      <w:r>
-        <w:rPr>
-          <w:color w:val="231F20"/>
-        </w:rPr>
-        <w:t>will score more points by winning more</w:t>
-      </w:r>
-      <w:r>
-        <w:rPr>
-          <w:color w:val="231F20"/>
-          <w:spacing w:val="-11"/>
-        </w:rPr>
-        <w:t xml:space="preserve"> </w:t>
-      </w:r>
-      <w:r>
-        <w:rPr>
-          <w:color w:val="231F20"/>
-        </w:rPr>
-        <w:t>efficiently.</w:t>
+          <w:rFonts w:hint="eastAsia" w:eastAsia="宋体"/>
+          <w:color w:val="231F20"/>
+          <w:lang w:val="en-US" w:eastAsia="zh-CN"/>
+        </w:rPr>
+        <w:t>公平起见，轮流交换先后手。多局下来，行棋高效的一方会获得更多得分。</w:t>
       </w:r>
     </w:p>
     <w:p>
@@ -3951,9 +3974,11 @@
       </w:pPr>
       <w:r>
         <w:rPr>
+          <w:rFonts w:hint="eastAsia" w:eastAsia="宋体"/>
           <w:color w:val="84342A"/>
-        </w:rPr>
-        <w:t>Scoring Variants</w:t>
+          <w:lang w:val="en-US" w:eastAsia="zh-CN"/>
+        </w:rPr>
+        <w:t>得分变体</w:t>
       </w:r>
     </w:p>
     <w:p>
@@ -3974,9 +3999,11 @@
       </w:pPr>
       <w:r>
         <w:rPr>
-          <w:color w:val="231F20"/>
-        </w:rPr>
-        <w:t>For a little variety, you can try these scoring variations:</w:t>
+          <w:rFonts w:hint="eastAsia" w:eastAsia="宋体"/>
+          <w:color w:val="231F20"/>
+          <w:lang w:val="en-US" w:eastAsia="zh-CN"/>
+        </w:rPr>
+        <w:t>只需少量修改，你可以尝试下列得分变体：</w:t>
       </w:r>
     </w:p>
     <w:p>
@@ -3994,30 +4021,38 @@
       </w:pPr>
       <w:r>
         <w:rPr>
-          <w:b/>
-          <w:i/>
-          <w:color w:val="231F20"/>
-        </w:rPr>
-        <w:t xml:space="preserve">Downings Rules: </w:t>
-      </w:r>
-      <w:r>
-        <w:rPr>
-          <w:color w:val="231F20"/>
-        </w:rPr>
-        <w:t xml:space="preserve">“Double the </w:t>
-      </w:r>
-      <w:r>
-        <w:rPr>
-          <w:color w:val="231F20"/>
-          <w:spacing w:val="-3"/>
-        </w:rPr>
-        <w:t xml:space="preserve">Line.” </w:t>
-      </w:r>
-      <w:r>
-        <w:rPr>
-          <w:color w:val="231F20"/>
-        </w:rPr>
-        <w:t>If the winning road is a straight line, the winner scores double points for his pieces.</w:t>
+          <w:rFonts w:hint="eastAsia" w:ascii="宋体" w:hAnsi="宋体" w:eastAsia="宋体" w:cs="宋体"/>
+          <w:b/>
+          <w:i/>
+          <w:color w:val="231F20"/>
+        </w:rPr>
+        <w:t xml:space="preserve">Downings </w:t>
+      </w:r>
+      <w:r>
+        <w:rPr>
+          <w:rFonts w:hint="eastAsia" w:eastAsia="宋体"/>
+          <w:b/>
+          <w:i/>
+          <w:color w:val="231F20"/>
+          <w:lang w:val="en-US" w:eastAsia="zh-CN"/>
+        </w:rPr>
+        <w:t>规则：</w:t>
+      </w:r>
+      <w:r>
+        <w:rPr>
+          <w:rFonts w:hint="eastAsia" w:eastAsia="宋体"/>
+          <w:color w:val="231F20"/>
+          <w:lang w:eastAsia="zh-CN"/>
+        </w:rPr>
+        <w:t>“</w:t>
+      </w:r>
+      <w:r>
+        <w:rPr>
+          <w:rFonts w:hint="eastAsia" w:eastAsia="宋体"/>
+          <w:color w:val="231F20"/>
+          <w:lang w:val="en-US" w:eastAsia="zh-CN"/>
+        </w:rPr>
+        <w:t>直线双倍。”如果胜利路径是直线，获胜者得到双倍的未放置棋子数得分。</w:t>
       </w:r>
     </w:p>
     <w:p>
@@ -4034,17 +4069,54 @@
       </w:pPr>
       <w:r>
         <w:rPr>
-          <w:b/>
-          <w:i/>
-          <w:color w:val="231F20"/>
-        </w:rPr>
-        <w:t xml:space="preserve">Middletown Rules: </w:t>
-      </w:r>
-      <w:r>
-        <w:rPr>
-          <w:color w:val="231F20"/>
-        </w:rPr>
-        <w:t>“Double the Cap.” If a player wins without playing her capstone, the piece score is doubled.</w:t>
+          <w:rFonts w:hint="eastAsia" w:ascii="宋体" w:hAnsi="宋体" w:eastAsia="宋体" w:cs="宋体"/>
+          <w:b/>
+          <w:i/>
+          <w:color w:val="231F20"/>
+        </w:rPr>
+        <w:t xml:space="preserve">Middletown </w:t>
+      </w:r>
+      <w:r>
+        <w:rPr>
+          <w:rFonts w:hint="eastAsia" w:eastAsia="宋体"/>
+          <w:b/>
+          <w:i/>
+          <w:color w:val="231F20"/>
+          <w:lang w:val="en-US" w:eastAsia="zh-CN"/>
+        </w:rPr>
+        <w:t>规则：</w:t>
+      </w:r>
+      <w:r>
+        <w:rPr>
+          <w:rFonts w:hint="eastAsia" w:eastAsia="宋体"/>
+          <w:color w:val="231F20"/>
+          <w:lang w:eastAsia="zh-CN"/>
+        </w:rPr>
+        <w:t>“</w:t>
+      </w:r>
+      <w:r>
+        <w:rPr>
+          <w:rFonts w:hint="eastAsia" w:eastAsia="宋体"/>
+          <w:color w:val="231F20"/>
+          <w:lang w:val="en-US" w:eastAsia="zh-CN"/>
+        </w:rPr>
+        <w:t>特殊双倍。</w:t>
+      </w:r>
+      <w:r>
+        <w:rPr>
+          <w:rFonts w:hint="eastAsia" w:eastAsia="宋体"/>
+          <w:color w:val="231F20"/>
+          <w:lang w:eastAsia="zh-CN"/>
+        </w:rPr>
+        <w:t>”</w:t>
+      </w:r>
+      <w:r>
+        <w:rPr>
+          <w:rFonts w:hint="eastAsia" w:eastAsia="宋体"/>
+          <w:color w:val="231F20"/>
+          <w:lang w:val="en-US" w:eastAsia="zh-CN"/>
+        </w:rPr>
+        <w:t>如果获胜者未放置她的特殊棋子，获得双倍的未放置棋子数得分。</w:t>
       </w:r>
     </w:p>
     <w:p>
@@ -4059,8 +4131,11 @@
         <w:ind w:left="7409" w:right="557"/>
       </w:pPr>
       <w:r>
+        <w:rPr>
+          <w:rFonts w:hint="eastAsia" w:ascii="宋体" w:hAnsi="宋体" w:eastAsia="宋体" w:cs="宋体"/>
+        </w:rPr>
         <w:pict>
-          <v:shape id="_x0000_s1063" o:spid="_x0000_s1063" o:spt="202" type="#_x0000_t202" style="position:absolute;left:0pt;margin-left:17.95pt;margin-top:47.15pt;height:246.25pt;width:333pt;mso-position-horizontal-relative:page;z-index:251676672;mso-width-relative:page;mso-height-relative:page;" fillcolor="#FFFFFF" filled="t" stroked="f" coordsize="21600,21600">
+          <v:shape id="_x0000_s1063" o:spid="_x0000_s1063" o:spt="202" type="#_x0000_t202" style="position:absolute;left:0pt;margin-left:17.95pt;margin-top:59.15pt;height:246.25pt;width:333pt;mso-position-horizontal-relative:page;z-index:251676672;mso-width-relative:page;mso-height-relative:page;" fillcolor="#FFFFFF" filled="t" stroked="f" coordsize="21600,21600">
             <v:path/>
             <v:fill on="t" opacity="45875f" focussize="0,0"/>
             <v:stroke on="f" joinstyle="miter"/>
@@ -4100,48 +4175,11 @@
                   </w:pPr>
                   <w:r>
                     <w:rPr>
-                      <w:color w:val="231F20"/>
-                    </w:rPr>
-                    <w:t>From the examples, you can see that movement is the key</w:t>
-                  </w:r>
-                  <w:r>
-                    <w:rPr>
-                      <w:color w:val="231F20"/>
-                      <w:spacing w:val="-19"/>
-                    </w:rPr>
-                    <w:t xml:space="preserve"> </w:t>
-                  </w:r>
-                  <w:r>
-                    <w:rPr>
-                      <w:color w:val="231F20"/>
-                    </w:rPr>
-                    <w:t>to the game. A tall stack has many options and a long move</w:t>
-                  </w:r>
-                  <w:r>
-                    <w:rPr>
-                      <w:color w:val="231F20"/>
-                      <w:spacing w:val="-19"/>
-                    </w:rPr>
-                    <w:t xml:space="preserve"> </w:t>
-                  </w:r>
-                  <w:r>
-                    <w:rPr>
-                      <w:color w:val="231F20"/>
-                    </w:rPr>
-                    <w:t>can seriously change the balance of</w:t>
-                  </w:r>
-                  <w:r>
-                    <w:rPr>
-                      <w:color w:val="231F20"/>
-                      <w:spacing w:val="-2"/>
-                    </w:rPr>
-                    <w:t xml:space="preserve"> </w:t>
-                  </w:r>
-                  <w:r>
-                    <w:rPr>
-                      <w:color w:val="231F20"/>
-                    </w:rPr>
-                    <w:t>power.</w:t>
+                      <w:rFonts w:hint="eastAsia" w:eastAsia="宋体"/>
+                      <w:color w:val="231F20"/>
+                      <w:lang w:val="en-US" w:eastAsia="zh-CN"/>
+                    </w:rPr>
+                    <w:t>在示例中，你会发现游戏的精髓在于移动。一个高的堆叠拥有更多的选择并且长距离移动可以立刻打破局势的平衡。</w:t>
                   </w:r>
                 </w:p>
                 <w:p>
@@ -4164,16 +4202,30 @@
                   </w:pPr>
                   <w:r>
                     <w:rPr>
+                      <w:rFonts w:hint="eastAsia" w:eastAsia="宋体"/>
                       <w:color w:val="231F20"/>
                       <w:spacing w:val="-5"/>
-                    </w:rPr>
-                    <w:t xml:space="preserve">You </w:t>
-                  </w:r>
-                  <w:r>
-                    <w:rPr>
-                      <w:color w:val="231F20"/>
-                    </w:rPr>
-                    <w:t>can learn the basics of the game by playing a few quick games at 4x4. Because there are no capstones at this level, standing stones are more powerful and you’ll use them for offense as well as defense.</w:t>
+                      <w:lang w:val="en-US" w:eastAsia="zh-CN"/>
+                    </w:rPr>
+                    <w:t>你可以快速地</w:t>
+                  </w:r>
+                  <w:r>
+                    <w:rPr>
+                      <w:rFonts w:hint="eastAsia" w:ascii="宋体" w:hAnsi="宋体" w:eastAsia="宋体" w:cs="宋体"/>
+                      <w:color w:val="231F20"/>
+                      <w:spacing w:val="-5"/>
+                      <w:lang w:val="en-US" w:eastAsia="zh-CN"/>
+                    </w:rPr>
+                    <w:t>从4x4棋盘</w:t>
+                  </w:r>
+                  <w:r>
+                    <w:rPr>
+                      <w:rFonts w:hint="eastAsia" w:eastAsia="宋体"/>
+                      <w:color w:val="231F20"/>
+                      <w:spacing w:val="-5"/>
+                      <w:lang w:val="en-US" w:eastAsia="zh-CN"/>
+                    </w:rPr>
+                    <w:t>对局中学到游戏的基础策略。因为这种尺寸的棋盘没有特殊棋子，竖放棋子会很强力，你可以用它们来进攻与防守。</w:t>
                   </w:r>
                 </w:p>
                 <w:p>
@@ -4195,9 +4247,11 @@
                   </w:pPr>
                   <w:r>
                     <w:rPr>
-                      <w:color w:val="231F20"/>
-                    </w:rPr>
-                    <w:t>Be careful not to make moves too early; you need to get pieces into play, and not just move the pieces you already have. In the late game, don’t be afraid to “run out the clock” and run out of pieces if you’re ahead on the flats!</w:t>
+                      <w:rFonts w:hint="eastAsia" w:eastAsia="宋体"/>
+                      <w:color w:val="231F20"/>
+                      <w:lang w:val="en-US" w:eastAsia="zh-CN"/>
+                    </w:rPr>
+                    <w:t>不要过早移动棋子，你需要放置更多棋子在棋盘中，不只是移动棋盘中已存在的棋子。在残局中，如果你的平放棋子更多，可以用“推延战术”放置完全部棋子去获胜！</w:t>
                   </w:r>
                 </w:p>
               </w:txbxContent>
@@ -4207,56 +4261,64 @@
       </w:r>
       <w:r>
         <w:rPr>
-          <w:b/>
-          <w:i/>
-          <w:color w:val="231F20"/>
-        </w:rPr>
-        <w:t xml:space="preserve">Tarway Rules: </w:t>
-      </w:r>
-      <w:r>
-        <w:rPr>
-          <w:color w:val="231F20"/>
-        </w:rPr>
-        <w:t xml:space="preserve">“Low Road, High </w:t>
-      </w:r>
-      <w:r>
-        <w:rPr>
-          <w:color w:val="231F20"/>
-          <w:spacing w:val="-3"/>
-        </w:rPr>
-        <w:t xml:space="preserve">Road.” </w:t>
-      </w:r>
-      <w:r>
-        <w:rPr>
-          <w:color w:val="231F20"/>
-        </w:rPr>
-        <w:t>If the winning road is entirely stacks of one piece (a “low road”), then the winner scores double points for her pieces. If the winning road is</w:t>
-      </w:r>
-      <w:r>
-        <w:rPr>
-          <w:color w:val="231F20"/>
-          <w:spacing w:val="-26"/>
-        </w:rPr>
-        <w:t xml:space="preserve"> </w:t>
-      </w:r>
-      <w:r>
-        <w:rPr>
-          <w:color w:val="231F20"/>
-        </w:rPr>
-        <w:t>en- tirely stacks of more than one piece (a “high road”), then the piece score is</w:t>
-      </w:r>
-      <w:r>
-        <w:rPr>
-          <w:color w:val="231F20"/>
-          <w:spacing w:val="-1"/>
-        </w:rPr>
-        <w:t xml:space="preserve"> </w:t>
-      </w:r>
-      <w:r>
-        <w:rPr>
-          <w:color w:val="231F20"/>
-        </w:rPr>
-        <w:t>tripled.</w:t>
+          <w:rFonts w:hint="eastAsia" w:ascii="宋体" w:hAnsi="宋体" w:eastAsia="宋体" w:cs="宋体"/>
+          <w:b/>
+          <w:i/>
+          <w:color w:val="231F20"/>
+        </w:rPr>
+        <w:t xml:space="preserve">Tarway </w:t>
+      </w:r>
+      <w:r>
+        <w:rPr>
+          <w:rFonts w:hint="eastAsia" w:ascii="宋体" w:hAnsi="宋体" w:eastAsia="宋体" w:cs="宋体"/>
+          <w:b/>
+          <w:i/>
+          <w:color w:val="231F20"/>
+          <w:lang w:val="en-US" w:eastAsia="zh-CN"/>
+        </w:rPr>
+        <w:t>规</w:t>
+      </w:r>
+      <w:r>
+        <w:rPr>
+          <w:rFonts w:hint="eastAsia" w:eastAsia="宋体"/>
+          <w:b/>
+          <w:i/>
+          <w:color w:val="231F20"/>
+          <w:lang w:val="en-US" w:eastAsia="zh-CN"/>
+        </w:rPr>
+        <w:t>则：</w:t>
+      </w:r>
+      <w:r>
+        <w:rPr>
+          <w:rFonts w:hint="eastAsia" w:eastAsia="宋体"/>
+          <w:color w:val="231F20"/>
+          <w:lang w:eastAsia="zh-CN"/>
+        </w:rPr>
+        <w:t>“</w:t>
+      </w:r>
+      <w:r>
+        <w:rPr>
+          <w:rFonts w:hint="eastAsia" w:eastAsia="宋体"/>
+          <w:color w:val="231F20"/>
+          <w:lang w:val="en-US" w:eastAsia="zh-CN"/>
+        </w:rPr>
+        <w:t>高低路径。</w:t>
+      </w:r>
+      <w:r>
+        <w:rPr>
+          <w:rFonts w:hint="eastAsia" w:eastAsia="宋体"/>
+          <w:color w:val="231F20"/>
+          <w:lang w:eastAsia="zh-CN"/>
+        </w:rPr>
+        <w:t>”</w:t>
+      </w:r>
+      <w:r>
+        <w:rPr>
+          <w:rFonts w:hint="eastAsia" w:eastAsia="宋体"/>
+          <w:color w:val="231F20"/>
+          <w:lang w:val="en-US" w:eastAsia="zh-CN"/>
+        </w:rPr>
+        <w:t>如果组成胜利路径的每个堆叠只有一枚棋子（“低路”），那么获胜者获得双倍的未放置棋子数得分。如果组成胜利路径的每个堆叠都多于一枚棋子（“高路”），那么获胜者获得三倍的未放置棋子数得分。</w:t>
       </w:r>
     </w:p>
     <w:p>
@@ -4271,20 +4333,85 @@
         <w:ind w:left="7409" w:right="332" w:firstLine="0"/>
         <w:jc w:val="left"/>
         <w:rPr>
-          <w:i/>
-          <w:sz w:val="24"/>
-        </w:rPr>
-      </w:pPr>
-      <w:r>
-        <w:rPr>
-          <w:i/>
-          <w:color w:val="231F20"/>
-          <w:sz w:val="24"/>
-        </w:rPr>
-        <w:t xml:space="preserve">To learn more about Tak, including history, customs, and two more complete games in the same family, look for the </w:t>
-      </w:r>
-      <w:r>
-        <w:rPr>
+          <w:rFonts w:hint="default"/>
+          <w:i/>
+          <w:sz w:val="24"/>
+          <w:lang w:val="en-US"/>
+        </w:rPr>
+      </w:pPr>
+      <w:r>
+        <w:rPr>
+          <w:rFonts w:hint="eastAsia" w:ascii="宋体" w:hAnsi="宋体" w:eastAsia="宋体" w:cs="宋体"/>
+          <w:i/>
+          <w:color w:val="231F20"/>
+          <w:sz w:val="24"/>
+          <w:lang w:val="en-US" w:eastAsia="zh-CN"/>
+        </w:rPr>
+        <w:t xml:space="preserve">想了解更多泰克棋的历史，文化，棋谱，请参阅 </w:t>
+      </w:r>
+      <w:r>
+        <w:rPr>
+          <w:rFonts w:hint="eastAsia" w:ascii="宋体" w:hAnsi="宋体" w:eastAsia="宋体" w:cs="宋体"/>
+          <w:i/>
+          <w:color w:val="231F20"/>
+          <w:sz w:val="24"/>
+        </w:rPr>
+        <w:t xml:space="preserve">James Ernest </w:t>
+      </w:r>
+      <w:r>
+        <w:rPr>
+          <w:rFonts w:hint="eastAsia" w:ascii="宋体" w:hAnsi="宋体" w:eastAsia="宋体" w:cs="宋体"/>
+          <w:i/>
+          <w:color w:val="231F20"/>
+          <w:sz w:val="24"/>
+          <w:lang w:val="en-US" w:eastAsia="zh-CN"/>
+        </w:rPr>
+        <w:t>与</w:t>
+      </w:r>
+      <w:r>
+        <w:rPr>
+          <w:rFonts w:hint="eastAsia" w:ascii="宋体" w:hAnsi="宋体" w:eastAsia="宋体" w:cs="宋体"/>
+          <w:i/>
+          <w:color w:val="231F20"/>
+          <w:sz w:val="24"/>
+        </w:rPr>
+        <w:t xml:space="preserve"> Patrick Rothfuss</w:t>
+      </w:r>
+      <w:r>
+        <w:rPr>
+          <w:rFonts w:hint="eastAsia" w:ascii="宋体" w:hAnsi="宋体" w:eastAsia="宋体" w:cs="宋体"/>
+          <w:i/>
+          <w:color w:val="231F20"/>
+          <w:sz w:val="24"/>
+          <w:lang w:val="en-US" w:eastAsia="zh-CN"/>
+        </w:rPr>
+        <w:t xml:space="preserve"> 编</w:t>
+      </w:r>
+      <w:r>
+        <w:rPr>
+          <w:rFonts w:hint="eastAsia" w:eastAsia="宋体"/>
+          <w:i/>
+          <w:color w:val="231F20"/>
+          <w:sz w:val="24"/>
+          <w:lang w:val="en-US" w:eastAsia="zh-CN"/>
+        </w:rPr>
+        <w:t>写的</w:t>
+      </w:r>
+      <w:r>
+        <w:rPr>
+          <w:rFonts w:hint="eastAsia" w:eastAsia="宋体"/>
+          <w:i w:val="0"/>
+          <w:iCs/>
+          <w:color w:val="231F20"/>
+          <w:sz w:val="24"/>
+          <w:lang w:val="en-US" w:eastAsia="zh-CN"/>
+        </w:rPr>
+        <w:t>《</w:t>
+      </w:r>
+      <w:r>
+        <w:rPr>
+          <w:i w:val="0"/>
+          <w:iCs/>
           <w:color w:val="231F20"/>
           <w:sz w:val="24"/>
         </w:rPr>
@@ -4292,11 +4419,56 @@
       </w:r>
       <w:r>
         <w:rPr>
-          <w:i/>
-          <w:color w:val="231F20"/>
-          <w:sz w:val="24"/>
-        </w:rPr>
-        <w:t>, by James Ernest and Patrick Rothfuss.</w:t>
+          <w:rFonts w:hint="eastAsia" w:eastAsia="宋体"/>
+          <w:i w:val="0"/>
+          <w:iCs/>
+          <w:color w:val="231F20"/>
+          <w:sz w:val="24"/>
+          <w:lang w:val="en-US" w:eastAsia="zh-CN"/>
+        </w:rPr>
+        <w:t>》</w:t>
+      </w:r>
+      <w:r>
+        <w:rPr>
+          <w:rFonts w:hint="eastAsia" w:eastAsia="宋体"/>
+          <w:i/>
+          <w:color w:val="231F20"/>
+          <w:sz w:val="24"/>
+          <w:lang w:eastAsia="zh-CN"/>
+        </w:rPr>
+        <w:t>。</w:t>
+      </w:r>
+      <w:r>
+        <w:rPr>
+          <w:rFonts w:hint="eastAsia" w:eastAsia="宋体"/>
+          <w:i/>
+          <w:color w:val="231F20"/>
+          <w:sz w:val="24"/>
+          <w:lang w:val="en-US" w:eastAsia="zh-CN"/>
+        </w:rPr>
+        <w:t>中文翻译</w:t>
+      </w:r>
+      <w:r>
+        <w:rPr>
+          <w:rFonts w:hint="eastAsia" w:ascii="宋体" w:hAnsi="宋体" w:eastAsia="宋体" w:cs="宋体"/>
+          <w:i/>
+          <w:color w:val="231F20"/>
+          <w:sz w:val="24"/>
+          <w:lang w:val="en-US" w:eastAsia="zh-CN"/>
+        </w:rPr>
+        <w:t>：Tan Ju</w:t>
+      </w:r>
+      <w:bookmarkStart w:id="0" w:name="_GoBack"/>
+      <w:bookmarkEnd w:id="0"/>
+      <w:r>
+        <w:rPr>
+          <w:rFonts w:hint="eastAsia" w:ascii="宋体" w:hAnsi="宋体" w:eastAsia="宋体" w:cs="宋体"/>
+          <w:i/>
+          <w:color w:val="231F20"/>
+          <w:sz w:val="24"/>
+          <w:lang w:val="en-US" w:eastAsia="zh-CN"/>
+        </w:rPr>
+        <w:t>nhui。</w:t>
       </w:r>
     </w:p>
     <w:p>

</xml_diff>